<commit_message>
basic 3 docs working
</commit_message>
<xml_diff>
--- a/backend/templates/General_Conditions.docx
+++ b/backend/templates/General_Conditions.docx
@@ -697,19 +697,11 @@
           <w:rFonts w:ascii="Arial" w:hAnsi="Arial" w:cs="Arial"/>
         </w:rPr>
       </w:pPr>
-      <w:proofErr w:type="gramStart"/>
-      <w:r>
-        <w:rPr>
-          <w:rFonts w:ascii="Arial" w:hAnsi="Arial" w:cs="Arial"/>
-        </w:rPr>
-        <w:t>Dispose</w:t>
-      </w:r>
-      <w:proofErr w:type="gramEnd"/>
-      <w:r>
-        <w:rPr>
-          <w:rFonts w:ascii="Arial" w:hAnsi="Arial" w:cs="Arial"/>
-        </w:rPr>
-        <w:t xml:space="preserve"> all trash and waste off-site.  No items from construction shall be discarded in the </w:t>
+      <w:r>
+        <w:rPr>
+          <w:rFonts w:ascii="Arial" w:hAnsi="Arial" w:cs="Arial"/>
+        </w:rPr>
+        <w:t xml:space="preserve">Dispose all trash and waste off-site.  No items from construction shall be discarded in the </w:t>
       </w:r>
       <w:r>
         <w:rPr>
@@ -1023,21 +1015,7 @@
         <w:rPr>
           <w:rFonts w:ascii="Arial" w:hAnsi="Arial" w:cs="Arial"/>
         </w:rPr>
-        <w:t xml:space="preserve"> working days </w:t>
-      </w:r>
-      <w:proofErr w:type="gramStart"/>
-      <w:r>
-        <w:rPr>
-          <w:rFonts w:ascii="Arial" w:hAnsi="Arial" w:cs="Arial"/>
-        </w:rPr>
-        <w:t>from</w:t>
-      </w:r>
-      <w:proofErr w:type="gramEnd"/>
-      <w:r>
-        <w:rPr>
-          <w:rFonts w:ascii="Arial" w:hAnsi="Arial" w:cs="Arial"/>
-        </w:rPr>
-        <w:t xml:space="preserve"> the execution of the signed agreement between the contractor and the owner or as otherwise agreed upon between the contractor and the owner.</w:t>
+        <w:t xml:space="preserve"> working days from the execution of the signed agreement between the contractor and the owner or as otherwise agreed upon between the contractor and the owner.</w:t>
       </w:r>
     </w:p>
     <w:p>
@@ -1116,9 +1094,22 @@
       <w:r>
         <w:rPr>
           <w:rFonts w:ascii="Arial" w:hAnsi="Arial" w:cs="Arial"/>
-          <w:highlight w:val="yellow"/>
-        </w:rPr>
-        <w:t>120</w:t>
+        </w:rPr>
+        <w:t>{{</w:t>
+      </w:r>
+      <w:proofErr w:type="spellStart"/>
+      <w:r>
+        <w:rPr>
+          <w:rFonts w:ascii="Arial" w:hAnsi="Arial" w:cs="Arial"/>
+        </w:rPr>
+        <w:t>completion_days</w:t>
+      </w:r>
+      <w:proofErr w:type="spellEnd"/>
+      <w:r>
+        <w:rPr>
+          <w:rFonts w:ascii="Arial" w:hAnsi="Arial" w:cs="Arial"/>
+        </w:rPr>
+        <w:t>}}</w:t>
       </w:r>
       <w:r>
         <w:rPr>
@@ -1224,44 +1215,54 @@
       <w:r>
         <w:rPr>
           <w:rFonts w:ascii="Arial" w:hAnsi="Arial" w:cs="Arial"/>
-          <w:highlight w:val="yellow"/>
-        </w:rPr>
-        <w:t>7</w:t>
-      </w:r>
-      <w:r>
-        <w:rPr>
-          <w:rFonts w:ascii="Arial" w:hAnsi="Arial" w:cs="Arial"/>
-          <w:highlight w:val="yellow"/>
-        </w:rPr>
-        <w:t>:</w:t>
-      </w:r>
-      <w:r>
-        <w:rPr>
-          <w:rFonts w:ascii="Arial" w:hAnsi="Arial" w:cs="Arial"/>
-          <w:highlight w:val="yellow"/>
-        </w:rPr>
-        <w:t>3</w:t>
-      </w:r>
-      <w:r>
-        <w:rPr>
-          <w:rFonts w:ascii="Arial" w:hAnsi="Arial" w:cs="Arial"/>
-          <w:highlight w:val="yellow"/>
-        </w:rPr>
-        <w:t xml:space="preserve">0 a.m. and </w:t>
-      </w:r>
-      <w:r>
-        <w:rPr>
-          <w:rFonts w:ascii="Arial" w:hAnsi="Arial" w:cs="Arial"/>
-          <w:highlight w:val="yellow"/>
-        </w:rPr>
-        <w:t>5</w:t>
-      </w:r>
-      <w:r>
-        <w:rPr>
-          <w:rFonts w:ascii="Arial" w:hAnsi="Arial" w:cs="Arial"/>
-          <w:highlight w:val="yellow"/>
-        </w:rPr>
-        <w:t>:00 p.m.</w:t>
+        </w:rPr>
+        <w:t>{{</w:t>
+      </w:r>
+      <w:proofErr w:type="spellStart"/>
+      <w:r>
+        <w:rPr>
+          <w:rFonts w:ascii="Arial" w:hAnsi="Arial" w:cs="Arial"/>
+        </w:rPr>
+        <w:t>starting_hour</w:t>
+      </w:r>
+      <w:proofErr w:type="spellEnd"/>
+      <w:r>
+        <w:rPr>
+          <w:rFonts w:ascii="Arial" w:hAnsi="Arial" w:cs="Arial"/>
+        </w:rPr>
+        <w:t>}}</w:t>
+      </w:r>
+      <w:r>
+        <w:rPr>
+          <w:rFonts w:ascii="Arial" w:hAnsi="Arial" w:cs="Arial"/>
+        </w:rPr>
+        <w:t xml:space="preserve"> and</w:t>
+      </w:r>
+      <w:r>
+        <w:rPr>
+          <w:rFonts w:ascii="Arial" w:hAnsi="Arial" w:cs="Arial"/>
+        </w:rPr>
+        <w:t xml:space="preserve"> {{</w:t>
+      </w:r>
+      <w:proofErr w:type="spellStart"/>
+      <w:r>
+        <w:rPr>
+          <w:rFonts w:ascii="Arial" w:hAnsi="Arial" w:cs="Arial"/>
+        </w:rPr>
+        <w:t>ending_hour</w:t>
+      </w:r>
+      <w:proofErr w:type="spellEnd"/>
+      <w:r>
+        <w:rPr>
+          <w:rFonts w:ascii="Arial" w:hAnsi="Arial" w:cs="Arial"/>
+        </w:rPr>
+        <w:t>}}</w:t>
+      </w:r>
+      <w:r>
+        <w:rPr>
+          <w:rFonts w:ascii="Arial" w:hAnsi="Arial" w:cs="Arial"/>
+        </w:rPr>
+        <w:t>.</w:t>
       </w:r>
       <w:r>
         <w:rPr>
@@ -1476,16 +1477,8 @@
         <w:rPr>
           <w:rFonts w:ascii="Arial" w:hAnsi="Arial" w:cs="Arial"/>
         </w:rPr>
-        <w:t xml:space="preserve"> within 24 hours of such </w:t>
-      </w:r>
-      <w:proofErr w:type="gramStart"/>
-      <w:r>
-        <w:rPr>
-          <w:rFonts w:ascii="Arial" w:hAnsi="Arial" w:cs="Arial"/>
-        </w:rPr>
-        <w:t>event</w:t>
-      </w:r>
-      <w:proofErr w:type="gramEnd"/>
+        <w:t xml:space="preserve"> within 24 hours of such event</w:t>
+      </w:r>
       <w:r>
         <w:rPr>
           <w:rFonts w:ascii="Arial" w:hAnsi="Arial" w:cs="Arial"/>
@@ -2071,23 +2064,7 @@
           <w:rFonts w:ascii="Arial" w:hAnsi="Arial" w:cs="Arial"/>
           <w:bCs/>
         </w:rPr>
-        <w:t xml:space="preserve">Liquidated damages represent a reasonable estimate of the actual </w:t>
-      </w:r>
-      <w:proofErr w:type="gramStart"/>
-      <w:r>
-        <w:rPr>
-          <w:rFonts w:ascii="Arial" w:hAnsi="Arial" w:cs="Arial"/>
-          <w:bCs/>
-        </w:rPr>
-        <w:t>damages</w:t>
-      </w:r>
-      <w:proofErr w:type="gramEnd"/>
-      <w:r>
-        <w:rPr>
-          <w:rFonts w:ascii="Arial" w:hAnsi="Arial" w:cs="Arial"/>
-          <w:bCs/>
-        </w:rPr>
-        <w:t xml:space="preserve"> at the time of contracting, that the owner will incur in the event the project is completed late.  At the owner's option, the </w:t>
+        <w:t xml:space="preserve">Liquidated damages represent a reasonable estimate of the actual damages at the time of contracting, that the owner will incur in the event the project is completed late.  At the owner's option, the </w:t>
       </w:r>
       <w:proofErr w:type="gramStart"/>
       <w:r>
@@ -2170,23 +2147,7 @@
           <w:rFonts w:ascii="Arial" w:hAnsi="Arial" w:cs="Arial"/>
           <w:bCs/>
         </w:rPr>
-        <w:t xml:space="preserve">Liquidated damages shall accrue at </w:t>
-      </w:r>
-      <w:proofErr w:type="gramStart"/>
-      <w:r>
-        <w:rPr>
-          <w:rFonts w:ascii="Arial" w:hAnsi="Arial" w:cs="Arial"/>
-          <w:bCs/>
-        </w:rPr>
-        <w:t>rate</w:t>
-      </w:r>
-      <w:proofErr w:type="gramEnd"/>
-      <w:r>
-        <w:rPr>
-          <w:rFonts w:ascii="Arial" w:hAnsi="Arial" w:cs="Arial"/>
-          <w:bCs/>
-        </w:rPr>
-        <w:t xml:space="preserve"> of </w:t>
+        <w:t xml:space="preserve">Liquidated damages shall accrue at rate of </w:t>
       </w:r>
       <w:r>
         <w:rPr>
@@ -2476,23 +2437,13 @@
         </w:rPr>
         <w:t xml:space="preserve">The contractor shall use </w:t>
       </w:r>
-      <w:proofErr w:type="gramStart"/>
       <w:r>
         <w:rPr>
           <w:rFonts w:ascii="Arial" w:hAnsi="Arial" w:cs="Arial"/>
           <w:bCs/>
           <w:i/>
         </w:rPr>
-        <w:t>AIA</w:t>
-      </w:r>
-      <w:proofErr w:type="gramEnd"/>
-      <w:r>
-        <w:rPr>
-          <w:rFonts w:ascii="Arial" w:hAnsi="Arial" w:cs="Arial"/>
-          <w:bCs/>
-          <w:i/>
-        </w:rPr>
-        <w:t xml:space="preserve"> Standard Application and Certificate for Payment</w:t>
+        <w:t>AIA Standard Application and Certificate for Payment</w:t>
       </w:r>
       <w:r>
         <w:rPr>
@@ -3667,21 +3618,7 @@
         <w:rPr>
           <w:rFonts w:ascii="Arial" w:hAnsi="Arial" w:cs="Arial"/>
         </w:rPr>
-        <w:t xml:space="preserve">The contractor shall submit a Certificate of Insurance to verify Workmen's Compensation and General Liability.  Contractor to request minimum insurance </w:t>
-      </w:r>
-      <w:proofErr w:type="gramStart"/>
-      <w:r>
-        <w:rPr>
-          <w:rFonts w:ascii="Arial" w:hAnsi="Arial" w:cs="Arial"/>
-        </w:rPr>
-        <w:t>coverages</w:t>
-      </w:r>
-      <w:proofErr w:type="gramEnd"/>
-      <w:r>
-        <w:rPr>
-          <w:rFonts w:ascii="Arial" w:hAnsi="Arial" w:cs="Arial"/>
-        </w:rPr>
-        <w:t xml:space="preserve"> required, which will be determined by the Owner.</w:t>
+        <w:t>The contractor shall submit a Certificate of Insurance to verify Workmen's Compensation and General Liability.  Contractor to request minimum insurance coverages required, which will be determined by the Owner.</w:t>
       </w:r>
     </w:p>
     <w:p>
@@ -5554,7 +5491,6 @@
         <w:szCs w:val="16"/>
       </w:rPr>
     </w:pPr>
-    <w:bookmarkStart w:id="0" w:name="_Hlk194067019"/>
     <w:r>
       <w:rPr>
         <w:rFonts w:ascii="Century Gothic" w:hAnsi="Century Gothic" w:cs="Arial"/>
@@ -5563,11 +5499,33 @@
         <w:color w:val="002060"/>
         <w:sz w:val="16"/>
         <w:szCs w:val="16"/>
-        <w:highlight w:val="yellow"/>
       </w:rPr>
-      <w:t>Project Name</w:t>
+      <w:t>{{</w:t>
     </w:r>
-    <w:bookmarkEnd w:id="0"/>
+    <w:proofErr w:type="spellStart"/>
+    <w:r>
+      <w:rPr>
+        <w:rFonts w:ascii="Century Gothic" w:hAnsi="Century Gothic" w:cs="Arial"/>
+        <w:b/>
+        <w:bCs/>
+        <w:color w:val="002060"/>
+        <w:sz w:val="16"/>
+        <w:szCs w:val="16"/>
+      </w:rPr>
+      <w:t>project_name</w:t>
+    </w:r>
+    <w:proofErr w:type="spellEnd"/>
+    <w:r>
+      <w:rPr>
+        <w:rFonts w:ascii="Century Gothic" w:hAnsi="Century Gothic" w:cs="Arial"/>
+        <w:b/>
+        <w:bCs/>
+        <w:color w:val="002060"/>
+        <w:sz w:val="16"/>
+        <w:szCs w:val="16"/>
+      </w:rPr>
+      <w:t>}}</w:t>
+    </w:r>
   </w:p>
   <w:p>
     <w:pPr>

</xml_diff>